<commit_message>
Addeed code to generate plottable data
</commit_message>
<xml_diff>
--- a/Programming Assignment 2 (AutoRecovered).docx
+++ b/Programming Assignment 2 (AutoRecovered).docx
@@ -273,7 +273,33 @@
           <w:szCs w:val="24"/>
           <w:lang w:val="en-US"/>
         </w:rPr>
-        <w:t>based on the activation pattern of the place cells.</w:t>
+        <w:t xml:space="preserve">based on the activation pattern of the place </w:t>
+      </w:r>
+      <w:commentRangeStart w:id="1"/>
+      <w:r>
+        <w:rPr>
+          <w:rFonts w:asciiTheme="majorBidi" w:hAnsiTheme="majorBidi" w:cstheme="majorBidi"/>
+          <w:sz w:val="24"/>
+          <w:szCs w:val="24"/>
+          <w:lang w:val="en-US"/>
+        </w:rPr>
+        <w:t>cells</w:t>
+      </w:r>
+      <w:commentRangeEnd w:id="1"/>
+      <w:r>
+        <w:rPr>
+          <w:rStyle w:val="CommentReference"/>
+        </w:rPr>
+        <w:commentReference w:id="1"/>
+      </w:r>
+      <w:r>
+        <w:rPr>
+          <w:rFonts w:asciiTheme="majorBidi" w:hAnsiTheme="majorBidi" w:cstheme="majorBidi"/>
+          <w:sz w:val="24"/>
+          <w:szCs w:val="24"/>
+          <w:lang w:val="en-US"/>
+        </w:rPr>
+        <w:t>.</w:t>
       </w:r>
     </w:p>
     <w:p>
@@ -783,7 +809,33 @@
           <w:szCs w:val="24"/>
           <w:lang w:val="en-US"/>
         </w:rPr>
-        <w:t xml:space="preserve"> are the values estimated by the critic of the positions of the agent at time </w:t>
+        <w:t xml:space="preserve"> are the values estimated by the critic of the positions of the </w:t>
+      </w:r>
+      <w:commentRangeStart w:id="2"/>
+      <w:r>
+        <w:rPr>
+          <w:rFonts w:asciiTheme="majorBidi" w:eastAsiaTheme="minorEastAsia" w:hAnsiTheme="majorBidi" w:cstheme="majorBidi"/>
+          <w:sz w:val="24"/>
+          <w:szCs w:val="24"/>
+          <w:lang w:val="en-US"/>
+        </w:rPr>
+        <w:t>agent</w:t>
+      </w:r>
+      <w:commentRangeEnd w:id="2"/>
+      <w:r>
+        <w:rPr>
+          <w:rStyle w:val="CommentReference"/>
+        </w:rPr>
+        <w:commentReference w:id="2"/>
+      </w:r>
+      <w:r>
+        <w:rPr>
+          <w:rFonts w:asciiTheme="majorBidi" w:eastAsiaTheme="minorEastAsia" w:hAnsiTheme="majorBidi" w:cstheme="majorBidi"/>
+          <w:sz w:val="24"/>
+          <w:szCs w:val="24"/>
+          <w:lang w:val="en-US"/>
+        </w:rPr>
+        <w:t xml:space="preserve"> at time </w:t>
       </w:r>
       <w:r>
         <w:rPr>
@@ -888,7 +940,31 @@
           <w:sz w:val="24"/>
           <w:szCs w:val="24"/>
         </w:rPr>
-        <w:t>The place cells do not encode any information about distance, direction or any other spatial or navigational information that could be used by the agent to know how to act.</w:t>
+        <w:t xml:space="preserve">The place cells do not encode any information about distance, direction or any other spatial or navigational information that could be used by the agent to know how to </w:t>
+      </w:r>
+      <w:commentRangeStart w:id="3"/>
+      <w:r>
+        <w:rPr>
+          <w:rFonts w:asciiTheme="majorBidi" w:eastAsiaTheme="minorEastAsia" w:hAnsiTheme="majorBidi" w:cstheme="majorBidi"/>
+          <w:sz w:val="24"/>
+          <w:szCs w:val="24"/>
+        </w:rPr>
+        <w:t>act</w:t>
+      </w:r>
+      <w:commentRangeEnd w:id="3"/>
+      <w:r>
+        <w:rPr>
+          <w:rStyle w:val="CommentReference"/>
+        </w:rPr>
+        <w:commentReference w:id="3"/>
+      </w:r>
+      <w:r>
+        <w:rPr>
+          <w:rFonts w:asciiTheme="majorBidi" w:eastAsiaTheme="minorEastAsia" w:hAnsiTheme="majorBidi" w:cstheme="majorBidi"/>
+          <w:sz w:val="24"/>
+          <w:szCs w:val="24"/>
+        </w:rPr>
+        <w:t>.</w:t>
       </w:r>
     </w:p>
     <w:p>
@@ -942,24 +1018,129 @@
       </w:r>
     </w:p>
   </w:comment>
+  <w:comment w:id="1" w:author="Affan Jilani" w:date="2021-03-24T21:50:00Z" w:initials="AJ">
+    <w:p>
+      <w:pPr>
+        <w:pStyle w:val="CommentText"/>
+      </w:pPr>
+      <w:r>
+        <w:rPr>
+          <w:rStyle w:val="CommentReference"/>
+        </w:rPr>
+        <w:annotationRef/>
+      </w:r>
+      <w:r>
+        <w:t xml:space="preserve">When you ask us to do multiplatform </w:t>
+      </w:r>
+      <w:proofErr w:type="gramStart"/>
+      <w:r>
+        <w:t>do</w:t>
+      </w:r>
+      <w:proofErr w:type="gramEnd"/>
+      <w:r>
+        <w:t xml:space="preserve"> we just need to reproduce the </w:t>
+      </w:r>
+      <w:proofErr w:type="spellStart"/>
+      <w:r>
+        <w:t>dmp</w:t>
+      </w:r>
+      <w:proofErr w:type="spellEnd"/>
+      <w:r>
+        <w:t xml:space="preserve"> graphs as well or we just do </w:t>
+      </w:r>
+      <w:proofErr w:type="spellStart"/>
+      <w:r>
+        <w:t>rmw</w:t>
+      </w:r>
+      <w:proofErr w:type="spellEnd"/>
+      <w:r>
+        <w:t xml:space="preserve"> and just have the functionality to change locations?</w:t>
+      </w:r>
+    </w:p>
+  </w:comment>
+  <w:comment w:id="2" w:author="Affan Jilani" w:date="2021-03-24T21:15:00Z" w:initials="AJ">
+    <w:p>
+      <w:pPr>
+        <w:pStyle w:val="CommentText"/>
+      </w:pPr>
+      <w:r>
+        <w:rPr>
+          <w:rStyle w:val="CommentReference"/>
+        </w:rPr>
+        <w:annotationRef/>
+      </w:r>
+      <w:r>
+        <w:t xml:space="preserve">Path length in the paper in figure 4a makes sense why? From what I understand each trial starts from a different spot so </w:t>
+      </w:r>
+      <w:proofErr w:type="gramStart"/>
+      <w:r>
+        <w:t>wouldn’t</w:t>
+      </w:r>
+      <w:proofErr w:type="gramEnd"/>
+      <w:r>
+        <w:t xml:space="preserve"> that be dependent on the </w:t>
+      </w:r>
+      <w:proofErr w:type="spellStart"/>
+      <w:r>
+        <w:t>startin</w:t>
+      </w:r>
+      <w:proofErr w:type="spellEnd"/>
+      <w:r>
+        <w:t xml:space="preserve"> spot? Spots further away from the goal would be on average longer. Why not do it </w:t>
+      </w:r>
+      <w:proofErr w:type="gramStart"/>
+      <w:r>
+        <w:t>based</w:t>
+      </w:r>
+      <w:proofErr w:type="gramEnd"/>
+      <w:r>
+        <w:t xml:space="preserve"> on the difference from the optimal path instead?</w:t>
+      </w:r>
+    </w:p>
+  </w:comment>
+  <w:comment w:id="3" w:author="Affan Jilani" w:date="2021-03-24T20:49:00Z" w:initials="AJ">
+    <w:p>
+      <w:pPr>
+        <w:pStyle w:val="CommentText"/>
+      </w:pPr>
+      <w:r>
+        <w:rPr>
+          <w:rStyle w:val="CommentReference"/>
+        </w:rPr>
+        <w:annotationRef/>
+      </w:r>
+      <w:r>
+        <w:t>The paper uses a radius of 100cm and field breaths of 16cm for 493 place cells while our radius is 60cm. The place cell density probably affects this right? Should we take this into account/should we change our maze to fit their things?</w:t>
+      </w:r>
+    </w:p>
+  </w:comment>
 </w:comments>
 </file>
 
 <file path=word/commentsExtended.xml><?xml version="1.0" encoding="utf-8"?>
 <w15:commentsEx xmlns:wpc="http://schemas.microsoft.com/office/word/2010/wordprocessingCanvas" xmlns:cx="http://schemas.microsoft.com/office/drawing/2014/chartex" xmlns:cx1="http://schemas.microsoft.com/office/drawing/2015/9/8/chartex" xmlns:cx2="http://schemas.microsoft.com/office/drawing/2015/10/21/chartex" xmlns:cx3="http://schemas.microsoft.com/office/drawing/2016/5/9/chartex" xmlns:cx4="http://schemas.microsoft.com/office/drawing/2016/5/10/chartex" xmlns:cx5="http://schemas.microsoft.com/office/drawing/2016/5/11/chartex" xmlns:cx6="http://schemas.microsoft.com/office/drawing/2016/5/12/chartex" xmlns:cx7="http://schemas.microsoft.com/office/drawing/2016/5/13/chartex" xmlns:cx8="http://schemas.microsoft.com/office/drawing/2016/5/14/chartex" xmlns:mc="http://schemas.openxmlformats.org/markup-compatibility/2006" xmlns:aink="http://schemas.microsoft.com/office/drawing/2016/ink" xmlns:am3d="http://schemas.microsoft.com/office/drawing/2017/model3d" xmlns:o="urn:schemas-microsoft-com:office:office" xmlns:r="http://schemas.openxmlformats.org/officeDocument/2006/relationships" xmlns:m="http://schemas.openxmlformats.org/officeDocument/2006/math" xmlns:v="urn:schemas-microsoft-com:vml" xmlns:wp14="http://schemas.microsoft.com/office/word/2010/wordprocessingDrawing" xmlns:wp="http://schemas.openxmlformats.org/drawingml/2006/wordprocessingDrawing" xmlns:w10="urn:schemas-microsoft-com:office:word" xmlns:w="http://schemas.openxmlformats.org/wordprocessingml/2006/main" xmlns:w14="http://schemas.microsoft.com/office/word/2010/wordml" xmlns:w15="http://schemas.microsoft.com/office/word/2012/wordml" xmlns:w16cex="http://schemas.microsoft.com/office/word/2018/wordml/cex" xmlns:w16cid="http://schemas.microsoft.com/office/word/2016/wordml/cid" xmlns:w16="http://schemas.microsoft.com/office/word/2018/wordml" xmlns:w16se="http://schemas.microsoft.com/office/word/2015/wordml/symex" xmlns:wpg="http://schemas.microsoft.com/office/word/2010/wordprocessingGroup" xmlns:wpi="http://schemas.microsoft.com/office/word/2010/wordprocessingInk" xmlns:wne="http://schemas.microsoft.com/office/word/2006/wordml" xmlns:wps="http://schemas.microsoft.com/office/word/2010/wordprocessingShape" mc:Ignorable="w14 w15 w16se w16cid w16 w16cex wp14">
   <w15:commentEx w15:paraId="23A1D3A8" w15:done="0"/>
+  <w15:commentEx w15:paraId="1AB9B884" w15:done="0"/>
+  <w15:commentEx w15:paraId="0C0EADEF" w15:done="0"/>
+  <w15:commentEx w15:paraId="7EDC08B5" w15:done="0"/>
 </w15:commentsEx>
 </file>
 
 <file path=word/commentsExtensible.xml><?xml version="1.0" encoding="utf-8"?>
 <w16cex:commentsExtensible xmlns:wpc="http://schemas.microsoft.com/office/word/2010/wordprocessingCanvas" xmlns:cx="http://schemas.microsoft.com/office/drawing/2014/chartex" xmlns:cx1="http://schemas.microsoft.com/office/drawing/2015/9/8/chartex" xmlns:cx2="http://schemas.microsoft.com/office/drawing/2015/10/21/chartex" xmlns:cx3="http://schemas.microsoft.com/office/drawing/2016/5/9/chartex" xmlns:cx4="http://schemas.microsoft.com/office/drawing/2016/5/10/chartex" xmlns:cx5="http://schemas.microsoft.com/office/drawing/2016/5/11/chartex" xmlns:cx6="http://schemas.microsoft.com/office/drawing/2016/5/12/chartex" xmlns:cx7="http://schemas.microsoft.com/office/drawing/2016/5/13/chartex" xmlns:cx8="http://schemas.microsoft.com/office/drawing/2016/5/14/chartex" xmlns:mc="http://schemas.openxmlformats.org/markup-compatibility/2006" xmlns:aink="http://schemas.microsoft.com/office/drawing/2016/ink" xmlns:am3d="http://schemas.microsoft.com/office/drawing/2017/model3d" xmlns:o="urn:schemas-microsoft-com:office:office" xmlns:r="http://schemas.openxmlformats.org/officeDocument/2006/relationships" xmlns:m="http://schemas.openxmlformats.org/officeDocument/2006/math" xmlns:v="urn:schemas-microsoft-com:vml" xmlns:wp14="http://schemas.microsoft.com/office/word/2010/wordprocessingDrawing" xmlns:wp="http://schemas.openxmlformats.org/drawingml/2006/wordprocessingDrawing" xmlns:w10="urn:schemas-microsoft-com:office:word" xmlns:w="http://schemas.openxmlformats.org/wordprocessingml/2006/main" xmlns:w14="http://schemas.microsoft.com/office/word/2010/wordml" xmlns:w15="http://schemas.microsoft.com/office/word/2012/wordml" xmlns:w16cex="http://schemas.microsoft.com/office/word/2018/wordml/cex" xmlns:w16cid="http://schemas.microsoft.com/office/word/2016/wordml/cid" xmlns:w16="http://schemas.microsoft.com/office/word/2018/wordml" xmlns:w16se="http://schemas.microsoft.com/office/word/2015/wordml/symex" xmlns:wpg="http://schemas.microsoft.com/office/word/2010/wordprocessingGroup" xmlns:wpi="http://schemas.microsoft.com/office/word/2010/wordprocessingInk" xmlns:wne="http://schemas.microsoft.com/office/word/2006/wordml" xmlns:wps="http://schemas.microsoft.com/office/word/2010/wordprocessingShape" mc:Ignorable="w14 w15 w16se w16cid w16 w16cex wp14">
   <w16cex:commentExtensible w16cex:durableId="24008E03" w16cex:dateUtc="2021-03-20T19:06:00Z"/>
+  <w16cex:commentExtensible w16cex:durableId="240632A1" w16cex:dateUtc="2021-03-25T01:50:00Z"/>
+  <w16cex:commentExtensible w16cex:durableId="24062A71" w16cex:dateUtc="2021-03-25T01:15:00Z"/>
+  <w16cex:commentExtensible w16cex:durableId="24062450" w16cex:dateUtc="2021-03-25T00:49:00Z"/>
 </w16cex:commentsExtensible>
 </file>
 
 <file path=word/commentsIds.xml><?xml version="1.0" encoding="utf-8"?>
 <w16cid:commentsIds xmlns:wpc="http://schemas.microsoft.com/office/word/2010/wordprocessingCanvas" xmlns:cx="http://schemas.microsoft.com/office/drawing/2014/chartex" xmlns:cx1="http://schemas.microsoft.com/office/drawing/2015/9/8/chartex" xmlns:cx2="http://schemas.microsoft.com/office/drawing/2015/10/21/chartex" xmlns:cx3="http://schemas.microsoft.com/office/drawing/2016/5/9/chartex" xmlns:cx4="http://schemas.microsoft.com/office/drawing/2016/5/10/chartex" xmlns:cx5="http://schemas.microsoft.com/office/drawing/2016/5/11/chartex" xmlns:cx6="http://schemas.microsoft.com/office/drawing/2016/5/12/chartex" xmlns:cx7="http://schemas.microsoft.com/office/drawing/2016/5/13/chartex" xmlns:cx8="http://schemas.microsoft.com/office/drawing/2016/5/14/chartex" xmlns:mc="http://schemas.openxmlformats.org/markup-compatibility/2006" xmlns:aink="http://schemas.microsoft.com/office/drawing/2016/ink" xmlns:am3d="http://schemas.microsoft.com/office/drawing/2017/model3d" xmlns:o="urn:schemas-microsoft-com:office:office" xmlns:r="http://schemas.openxmlformats.org/officeDocument/2006/relationships" xmlns:m="http://schemas.openxmlformats.org/officeDocument/2006/math" xmlns:v="urn:schemas-microsoft-com:vml" xmlns:wp14="http://schemas.microsoft.com/office/word/2010/wordprocessingDrawing" xmlns:wp="http://schemas.openxmlformats.org/drawingml/2006/wordprocessingDrawing" xmlns:w10="urn:schemas-microsoft-com:office:word" xmlns:w="http://schemas.openxmlformats.org/wordprocessingml/2006/main" xmlns:w14="http://schemas.microsoft.com/office/word/2010/wordml" xmlns:w15="http://schemas.microsoft.com/office/word/2012/wordml" xmlns:w16cex="http://schemas.microsoft.com/office/word/2018/wordml/cex" xmlns:w16cid="http://schemas.microsoft.com/office/word/2016/wordml/cid" xmlns:w16="http://schemas.microsoft.com/office/word/2018/wordml" xmlns:w16se="http://schemas.microsoft.com/office/word/2015/wordml/symex" xmlns:wpg="http://schemas.microsoft.com/office/word/2010/wordprocessingGroup" xmlns:wpi="http://schemas.microsoft.com/office/word/2010/wordprocessingInk" xmlns:wne="http://schemas.microsoft.com/office/word/2006/wordml" xmlns:wps="http://schemas.microsoft.com/office/word/2010/wordprocessingShape" mc:Ignorable="w14 w15 w16se w16cid w16 w16cex wp14">
   <w16cid:commentId w16cid:paraId="23A1D3A8" w16cid:durableId="24008E03"/>
+  <w16cid:commentId w16cid:paraId="1AB9B884" w16cid:durableId="240632A1"/>
+  <w16cid:commentId w16cid:paraId="0C0EADEF" w16cid:durableId="24062A71"/>
+  <w16cid:commentId w16cid:paraId="7EDC08B5" w16cid:durableId="24062450"/>
 </w16cid:commentsIds>
 </file>
 

</xml_diff>

<commit_message>
Trying to get the coordinate model to work!
</commit_message>
<xml_diff>
--- a/Programming Assignment 2 (AutoRecovered).docx
+++ b/Programming Assignment 2 (AutoRecovered).docx
@@ -100,6 +100,102 @@
     </w:p>
     <w:p>
       <w:pPr>
+        <w:pStyle w:val="ListParagraph"/>
+        <w:numPr>
+          <w:ilvl w:val="0"/>
+          <w:numId w:val="3"/>
+        </w:numPr>
+        <w:rPr>
+          <w:rFonts w:asciiTheme="majorBidi" w:hAnsiTheme="majorBidi" w:cstheme="majorBidi"/>
+          <w:sz w:val="24"/>
+          <w:szCs w:val="24"/>
+          <w:lang w:val="en-US"/>
+        </w:rPr>
+      </w:pPr>
+      <w:r>
+        <w:rPr>
+          <w:rFonts w:asciiTheme="majorBidi" w:hAnsiTheme="majorBidi" w:cstheme="majorBidi"/>
+          <w:sz w:val="24"/>
+          <w:szCs w:val="24"/>
+          <w:lang w:val="en-US"/>
+        </w:rPr>
+        <w:t>Any navigational model that attempts to directly associate place cells with metric values representing locations in the environment</w:t>
+      </w:r>
+      <w:r>
+        <w:rPr>
+          <w:rFonts w:asciiTheme="majorBidi" w:hAnsiTheme="majorBidi" w:cstheme="majorBidi"/>
+          <w:sz w:val="24"/>
+          <w:szCs w:val="24"/>
+          <w:lang w:val="en-US"/>
+        </w:rPr>
+        <w:t xml:space="preserve">. </w:t>
+      </w:r>
+      <w:r>
+        <w:rPr>
+          <w:rFonts w:asciiTheme="majorBidi" w:hAnsiTheme="majorBidi" w:cstheme="majorBidi"/>
+          <w:sz w:val="24"/>
+          <w:szCs w:val="24"/>
+          <w:lang w:val="en-US"/>
+        </w:rPr>
+        <w:t>Self</w:t>
+      </w:r>
+      <w:r>
+        <w:rPr>
+          <w:rFonts w:asciiTheme="majorBidi" w:hAnsiTheme="majorBidi" w:cstheme="majorBidi"/>
+          <w:sz w:val="24"/>
+          <w:szCs w:val="24"/>
+          <w:lang w:val="en-US"/>
+        </w:rPr>
+        <w:t xml:space="preserve">-motion estimates are used to integrate a path from an origin, which is how an agent would know where it is. However, this origin is relative to where it </w:t>
+      </w:r>
+      <w:r>
+        <w:rPr>
+          <w:rFonts w:asciiTheme="majorBidi" w:hAnsiTheme="majorBidi" w:cstheme="majorBidi"/>
+          <w:sz w:val="24"/>
+          <w:szCs w:val="24"/>
+          <w:lang w:val="en-US"/>
+        </w:rPr>
+        <w:t>started,</w:t>
+      </w:r>
+      <w:r>
+        <w:rPr>
+          <w:rFonts w:asciiTheme="majorBidi" w:hAnsiTheme="majorBidi" w:cstheme="majorBidi"/>
+          <w:sz w:val="24"/>
+          <w:szCs w:val="24"/>
+          <w:lang w:val="en-US"/>
+        </w:rPr>
+        <w:t xml:space="preserve"> and its view of the coordinates is tied to its motion from that origin point. </w:t>
+      </w:r>
+      <w:r>
+        <w:rPr>
+          <w:rFonts w:asciiTheme="majorBidi" w:hAnsiTheme="majorBidi" w:cstheme="majorBidi"/>
+          <w:sz w:val="24"/>
+          <w:szCs w:val="24"/>
+          <w:lang w:val="en-US"/>
+        </w:rPr>
+        <w:t>Thus,</w:t>
+      </w:r>
+      <w:r>
+        <w:rPr>
+          <w:rFonts w:asciiTheme="majorBidi" w:hAnsiTheme="majorBidi" w:cstheme="majorBidi"/>
+          <w:sz w:val="24"/>
+          <w:szCs w:val="24"/>
+          <w:lang w:val="en-US"/>
+        </w:rPr>
+        <w:t xml:space="preserve"> if it is picked up and moved to a different location it no longer is where its path integration information suggests it is</w:t>
+      </w:r>
+      <w:r>
+        <w:rPr>
+          <w:rFonts w:asciiTheme="majorBidi" w:hAnsiTheme="majorBidi" w:cstheme="majorBidi"/>
+          <w:sz w:val="24"/>
+          <w:szCs w:val="24"/>
+          <w:lang w:val="en-US"/>
+        </w:rPr>
+        <w:t>, and any path integration done thereafter would be inconsistent.</w:t>
+      </w:r>
+    </w:p>
+    <w:p>
+      <w:pPr>
         <w:rPr>
           <w:rFonts w:asciiTheme="majorBidi" w:hAnsiTheme="majorBidi" w:cstheme="majorBidi"/>
           <w:sz w:val="24"/>
@@ -155,6 +251,24 @@
           <w:lang w:val="en-US"/>
         </w:rPr>
       </w:pPr>
+      <w:r>
+        <w:rPr>
+          <w:rFonts w:asciiTheme="majorBidi" w:hAnsiTheme="majorBidi" w:cstheme="majorBidi"/>
+          <w:sz w:val="24"/>
+          <w:szCs w:val="24"/>
+          <w:lang w:val="en-US"/>
+        </w:rPr>
+        <w:t>A navigation model that represents rewards using place cells would suffer from this. This is because even though the place cells in the immediate proximity of the reward could be associated with it, any other place cell</w:t>
+      </w:r>
+      <w:r>
+        <w:rPr>
+          <w:rFonts w:asciiTheme="majorBidi" w:hAnsiTheme="majorBidi" w:cstheme="majorBidi"/>
+          <w:sz w:val="24"/>
+          <w:szCs w:val="24"/>
+          <w:lang w:val="en-US"/>
+        </w:rPr>
+        <w:t xml:space="preserve"> that is far away from it would not. Considering that odds are an agent would start at a place cell far from the reward, it would not know where to go as the place cells there themselves do not know of the distant reward.</w:t>
+      </w:r>
     </w:p>
     <w:p>
       <w:pPr>
@@ -857,7 +971,6 @@
         </w:rPr>
         <w:t xml:space="preserve"> and </w:t>
       </w:r>
-      <w:proofErr w:type="gramStart"/>
       <w:r>
         <w:rPr>
           <w:rFonts w:asciiTheme="majorBidi" w:eastAsiaTheme="minorEastAsia" w:hAnsiTheme="majorBidi" w:cstheme="majorBidi"/>
@@ -867,19 +980,7 @@
           <w:szCs w:val="24"/>
           <w:lang w:val="en-US"/>
         </w:rPr>
-        <w:t>t</w:t>
-      </w:r>
-      <w:proofErr w:type="gramEnd"/>
-      <w:r>
-        <w:rPr>
-          <w:rFonts w:asciiTheme="majorBidi" w:eastAsiaTheme="minorEastAsia" w:hAnsiTheme="majorBidi" w:cstheme="majorBidi"/>
-          <w:i/>
-          <w:iCs/>
-          <w:sz w:val="24"/>
-          <w:szCs w:val="24"/>
-          <w:lang w:val="en-US"/>
-        </w:rPr>
-        <w:t xml:space="preserve"> </w:t>
+        <w:t xml:space="preserve">t </w:t>
       </w:r>
       <w:r>
         <w:rPr>
@@ -910,6 +1011,7 @@
           <w:sz w:val="24"/>
           <w:szCs w:val="24"/>
         </w:rPr>
+        <w:lastRenderedPageBreak/>
         <w:t xml:space="preserve">The place cells encode the </w:t>
       </w:r>
       <w:r>
@@ -971,6 +1073,171 @@
       <w:pPr>
         <w:rPr>
           <w:rFonts w:asciiTheme="majorBidi" w:eastAsiaTheme="minorEastAsia" w:hAnsiTheme="majorBidi" w:cstheme="majorBidi"/>
+          <w:sz w:val="24"/>
+          <w:szCs w:val="24"/>
+        </w:rPr>
+      </w:pPr>
+      <w:r>
+        <w:rPr>
+          <w:rFonts w:asciiTheme="majorBidi" w:eastAsiaTheme="minorEastAsia" w:hAnsiTheme="majorBidi" w:cstheme="majorBidi"/>
+          <w:sz w:val="24"/>
+          <w:szCs w:val="24"/>
+        </w:rPr>
+        <w:t>Q4:</w:t>
+      </w:r>
+    </w:p>
+    <w:p>
+      <w:pPr>
+        <w:pStyle w:val="ListParagraph"/>
+        <w:numPr>
+          <w:ilvl w:val="0"/>
+          <w:numId w:val="5"/>
+        </w:numPr>
+        <w:rPr>
+          <w:rFonts w:asciiTheme="majorBidi" w:eastAsiaTheme="minorEastAsia" w:hAnsiTheme="majorBidi" w:cstheme="majorBidi"/>
+          <w:sz w:val="24"/>
+          <w:szCs w:val="24"/>
+        </w:rPr>
+      </w:pPr>
+      <w:r>
+        <w:rPr>
+          <w:rFonts w:asciiTheme="majorBidi" w:eastAsiaTheme="minorEastAsia" w:hAnsiTheme="majorBidi" w:cstheme="majorBidi"/>
+          <w:sz w:val="24"/>
+          <w:szCs w:val="24"/>
+        </w:rPr>
+        <w:t xml:space="preserve">TD learning solves the distal reward problem by encoding a continuous reward function using place cell activities. This means that a place cell is associated with a value that represents the expected return </w:t>
+      </w:r>
+      <w:r>
+        <w:rPr>
+          <w:rFonts w:asciiTheme="majorBidi" w:eastAsiaTheme="minorEastAsia" w:hAnsiTheme="majorBidi" w:cstheme="majorBidi"/>
+          <w:sz w:val="24"/>
+          <w:szCs w:val="24"/>
+        </w:rPr>
+        <w:t>that could be obtained by moving from that plac</w:t>
+      </w:r>
+      <w:r>
+        <w:rPr>
+          <w:rFonts w:asciiTheme="majorBidi" w:eastAsiaTheme="minorEastAsia" w:hAnsiTheme="majorBidi" w:cstheme="majorBidi"/>
+          <w:sz w:val="24"/>
+          <w:szCs w:val="24"/>
+        </w:rPr>
+        <w:t>e, essent</w:t>
+      </w:r>
+      <w:r>
+        <w:rPr>
+          <w:rFonts w:asciiTheme="majorBidi" w:eastAsiaTheme="minorEastAsia" w:hAnsiTheme="majorBidi" w:cstheme="majorBidi"/>
+          <w:sz w:val="24"/>
+          <w:szCs w:val="24"/>
+        </w:rPr>
+        <w:t xml:space="preserve">ially anticipating the reward from neighbouring. This predictive conditioning of place cells anticipating the </w:t>
+      </w:r>
+      <w:r>
+        <w:rPr>
+          <w:rFonts w:asciiTheme="majorBidi" w:eastAsiaTheme="minorEastAsia" w:hAnsiTheme="majorBidi" w:cstheme="majorBidi"/>
+          <w:sz w:val="24"/>
+          <w:szCs w:val="24"/>
+        </w:rPr>
+        <w:t xml:space="preserve">expected </w:t>
+      </w:r>
+      <w:r>
+        <w:rPr>
+          <w:rFonts w:asciiTheme="majorBidi" w:eastAsiaTheme="minorEastAsia" w:hAnsiTheme="majorBidi" w:cstheme="majorBidi"/>
+          <w:sz w:val="24"/>
+          <w:szCs w:val="24"/>
+        </w:rPr>
+        <w:t xml:space="preserve">reward in their vicinity allows </w:t>
+      </w:r>
+      <w:r>
+        <w:rPr>
+          <w:rFonts w:asciiTheme="majorBidi" w:eastAsiaTheme="minorEastAsia" w:hAnsiTheme="majorBidi" w:cstheme="majorBidi"/>
+          <w:sz w:val="24"/>
+          <w:szCs w:val="24"/>
+        </w:rPr>
+        <w:t xml:space="preserve">the notion of a reward to reach </w:t>
+      </w:r>
+      <w:r>
+        <w:rPr>
+          <w:rFonts w:asciiTheme="majorBidi" w:eastAsiaTheme="minorEastAsia" w:hAnsiTheme="majorBidi" w:cstheme="majorBidi"/>
+          <w:sz w:val="24"/>
+          <w:szCs w:val="24"/>
+        </w:rPr>
+        <w:t>distant place cells, even though they are not directly in the vicinity of the reward itself.</w:t>
+      </w:r>
+      <w:r>
+        <w:rPr>
+          <w:rFonts w:asciiTheme="majorBidi" w:eastAsiaTheme="minorEastAsia" w:hAnsiTheme="majorBidi" w:cstheme="majorBidi"/>
+          <w:sz w:val="24"/>
+          <w:szCs w:val="24"/>
+        </w:rPr>
+        <w:t xml:space="preserve"> The agent then at the other edge of the environment will therefore still know how to move since it can anticipate which direction would provide it the highest expected return.</w:t>
+      </w:r>
+    </w:p>
+    <w:p>
+      <w:pPr>
+        <w:pStyle w:val="ListParagraph"/>
+        <w:numPr>
+          <w:ilvl w:val="0"/>
+          <w:numId w:val="5"/>
+        </w:numPr>
+        <w:rPr>
+          <w:rFonts w:asciiTheme="majorBidi" w:eastAsiaTheme="minorEastAsia" w:hAnsiTheme="majorBidi" w:cstheme="majorBidi"/>
+          <w:sz w:val="24"/>
+          <w:szCs w:val="24"/>
+        </w:rPr>
+      </w:pPr>
+      <w:r>
+        <w:rPr>
+          <w:rFonts w:asciiTheme="majorBidi" w:eastAsiaTheme="minorEastAsia" w:hAnsiTheme="majorBidi" w:cstheme="majorBidi"/>
+          <w:sz w:val="24"/>
+          <w:szCs w:val="24"/>
+        </w:rPr>
+        <w:t xml:space="preserve">The main information the rat needs to be able to accurately have is its own self-motion estimates, which involves also having a head direction. </w:t>
+      </w:r>
+      <w:r>
+        <w:rPr>
+          <w:rFonts w:asciiTheme="majorBidi" w:eastAsiaTheme="minorEastAsia" w:hAnsiTheme="majorBidi" w:cstheme="majorBidi"/>
+          <w:sz w:val="24"/>
+          <w:szCs w:val="24"/>
+        </w:rPr>
+        <w:t>This is needed because</w:t>
+      </w:r>
+      <w:r>
+        <w:rPr>
+          <w:rFonts w:asciiTheme="majorBidi" w:eastAsiaTheme="minorEastAsia" w:hAnsiTheme="majorBidi" w:cstheme="majorBidi"/>
+          <w:sz w:val="24"/>
+          <w:szCs w:val="24"/>
+        </w:rPr>
+        <w:t xml:space="preserve"> the entire model relies on these estimates being accurate </w:t>
+      </w:r>
+      <w:r>
+        <w:rPr>
+          <w:rFonts w:asciiTheme="majorBidi" w:eastAsiaTheme="minorEastAsia" w:hAnsiTheme="majorBidi" w:cstheme="majorBidi"/>
+          <w:sz w:val="24"/>
+          <w:szCs w:val="24"/>
+        </w:rPr>
+        <w:t>to</w:t>
+      </w:r>
+      <w:r>
+        <w:rPr>
+          <w:rFonts w:asciiTheme="majorBidi" w:eastAsiaTheme="minorEastAsia" w:hAnsiTheme="majorBidi" w:cstheme="majorBidi"/>
+          <w:sz w:val="24"/>
+          <w:szCs w:val="24"/>
+        </w:rPr>
+        <w:t xml:space="preserve"> make the global coordinates being learned converge to a consistent system</w:t>
+      </w:r>
+      <w:r>
+        <w:rPr>
+          <w:rFonts w:asciiTheme="majorBidi" w:eastAsiaTheme="minorEastAsia" w:hAnsiTheme="majorBidi" w:cstheme="majorBidi"/>
+          <w:sz w:val="24"/>
+          <w:szCs w:val="24"/>
+        </w:rPr>
+        <w:t>. Whether this is realistic or not depends on the conditions the rat is in. The rats need to be able to calculate this heading in a consistent way, and place cells do not encode these kinds of metrics. Therefore, if the rat has a reliable way of calculating this information through other means, such as visual and vestibular cues, then they use utilize it to inform the coordinate model. In the absence or removal of the information or capabilities they must calculate this information, such as possibly if they were disoriented or had some of their other systems such as the vestibular system compromised, then learning a global consistent coordinate system would also be compromised.</w:t>
+      </w:r>
+    </w:p>
+    <w:p>
+      <w:pPr>
+        <w:rPr>
+          <w:rFonts w:asciiTheme="majorBidi" w:eastAsiaTheme="minorEastAsia" w:hAnsiTheme="majorBidi" w:cstheme="majorBidi"/>
           <w:b/>
           <w:bCs/>
           <w:sz w:val="24"/>
@@ -992,41 +1259,66 @@
       <w:pPr>
         <w:rPr>
           <w:rFonts w:asciiTheme="majorBidi" w:eastAsiaTheme="minorEastAsia" w:hAnsiTheme="majorBidi" w:cstheme="majorBidi"/>
+          <w:sz w:val="24"/>
+          <w:szCs w:val="24"/>
+        </w:rPr>
+      </w:pPr>
+      <w:r>
+        <w:rPr>
+          <w:rFonts w:asciiTheme="majorBidi" w:eastAsiaTheme="minorEastAsia" w:hAnsiTheme="majorBidi" w:cstheme="majorBidi"/>
+          <w:sz w:val="24"/>
+          <w:szCs w:val="24"/>
+        </w:rPr>
+        <w:t>Q2</w:t>
+      </w:r>
+      <w:r>
+        <w:rPr>
+          <w:rFonts w:asciiTheme="majorBidi" w:eastAsiaTheme="minorEastAsia" w:hAnsiTheme="majorBidi" w:cstheme="majorBidi"/>
+          <w:sz w:val="24"/>
+          <w:szCs w:val="24"/>
+        </w:rPr>
+        <w:t>: With a single platform location the model does successfully reduce the latency over trials. The experiment was conducted by running 4 trials a day for 7 days, totaling in 28 separate trials. The experiment was repeated 50 times, and the figure below shows the mean and standard errors over those 50 iterations for each trial, with a clear downward trend to the escape latencies. After trial 17, the behaviour seems to be asymptotic.</w:t>
+      </w:r>
+    </w:p>
+    <w:p>
+      <w:pPr>
+        <w:rPr>
+          <w:rFonts w:asciiTheme="majorBidi" w:eastAsiaTheme="minorEastAsia" w:hAnsiTheme="majorBidi" w:cstheme="majorBidi"/>
+          <w:sz w:val="24"/>
+          <w:szCs w:val="24"/>
+        </w:rPr>
+      </w:pPr>
+    </w:p>
+    <w:p>
+      <w:pPr>
+        <w:rPr>
+          <w:rFonts w:asciiTheme="majorBidi" w:eastAsiaTheme="minorEastAsia" w:hAnsiTheme="majorBidi" w:cstheme="majorBidi"/>
+          <w:sz w:val="24"/>
+          <w:szCs w:val="24"/>
+        </w:rPr>
+      </w:pPr>
+      <w:r>
+        <w:rPr>
+          <w:rFonts w:asciiTheme="majorBidi" w:eastAsiaTheme="minorEastAsia" w:hAnsiTheme="majorBidi" w:cstheme="majorBidi"/>
           <w:b/>
           <w:bCs/>
-          <w:sz w:val="24"/>
-          <w:szCs w:val="24"/>
-        </w:rPr>
-      </w:pPr>
-    </w:p>
-    <w:p>
-      <w:pPr>
-        <w:rPr>
-          <w:rFonts w:asciiTheme="majorBidi" w:eastAsiaTheme="minorEastAsia" w:hAnsiTheme="majorBidi" w:cstheme="majorBidi"/>
-          <w:sz w:val="24"/>
-          <w:szCs w:val="24"/>
-        </w:rPr>
-      </w:pPr>
-      <w:r>
-        <w:rPr>
-          <w:rFonts w:asciiTheme="majorBidi" w:eastAsiaTheme="minorEastAsia" w:hAnsiTheme="majorBidi" w:cstheme="majorBidi"/>
-          <w:sz w:val="24"/>
-          <w:szCs w:val="24"/>
-        </w:rPr>
-        <w:lastRenderedPageBreak/>
+          <w:noProof/>
+          <w:sz w:val="24"/>
+          <w:szCs w:val="24"/>
+        </w:rPr>
         <w:drawing>
-          <wp:anchor distT="0" distB="0" distL="114300" distR="114300" simplePos="0" relativeHeight="251661312" behindDoc="0" locked="0" layoutInCell="1" allowOverlap="1" wp14:anchorId="1C03864C" wp14:editId="76DFE65D">
+          <wp:anchor distT="0" distB="0" distL="114300" distR="114300" simplePos="0" relativeHeight="251659264" behindDoc="0" locked="0" layoutInCell="1" allowOverlap="1" wp14:anchorId="3CC1E3CE" wp14:editId="0C379584">
             <wp:simplePos x="0" y="0"/>
             <wp:positionH relativeFrom="margin">
-              <wp:posOffset>3168650</wp:posOffset>
+              <wp:align>center</wp:align>
             </wp:positionH>
             <wp:positionV relativeFrom="paragraph">
-              <wp:posOffset>488315</wp:posOffset>
+              <wp:posOffset>137160</wp:posOffset>
             </wp:positionV>
-            <wp:extent cx="2864485" cy="1802130"/>
-            <wp:effectExtent l="0" t="0" r="0" b="7620"/>
+            <wp:extent cx="4330065" cy="2731770"/>
+            <wp:effectExtent l="0" t="0" r="0" b="0"/>
             <wp:wrapSquare wrapText="bothSides"/>
-            <wp:docPr id="2" name="Picture 2"/>
+            <wp:docPr id="1" name="Picture 1"/>
             <wp:cNvGraphicFramePr>
               <a:graphicFrameLocks xmlns:a="http://schemas.openxmlformats.org/drawingml/2006/main" noChangeAspect="1"/>
             </wp:cNvGraphicFramePr>
@@ -1046,7 +1338,7 @@
                   <pic:spPr>
                     <a:xfrm>
                       <a:off x="0" y="0"/>
-                      <a:ext cx="2864485" cy="1802130"/>
+                      <a:ext cx="4330065" cy="2731770"/>
                     </a:xfrm>
                     <a:prstGeom prst="rect">
                       <a:avLst/>
@@ -1064,27 +1356,125 @@
           </wp:anchor>
         </w:drawing>
       </w:r>
-      <w:r>
-        <w:rPr>
-          <w:rFonts w:asciiTheme="majorBidi" w:eastAsiaTheme="minorEastAsia" w:hAnsiTheme="majorBidi" w:cstheme="majorBidi"/>
-          <w:b/>
-          <w:bCs/>
+    </w:p>
+    <w:p>
+      <w:pPr>
+        <w:rPr>
+          <w:rFonts w:asciiTheme="majorBidi" w:eastAsiaTheme="minorEastAsia" w:hAnsiTheme="majorBidi" w:cstheme="majorBidi"/>
+          <w:sz w:val="24"/>
+          <w:szCs w:val="24"/>
+        </w:rPr>
+      </w:pPr>
+    </w:p>
+    <w:p>
+      <w:pPr>
+        <w:rPr>
+          <w:rFonts w:asciiTheme="majorBidi" w:eastAsiaTheme="minorEastAsia" w:hAnsiTheme="majorBidi" w:cstheme="majorBidi"/>
+          <w:sz w:val="24"/>
+          <w:szCs w:val="24"/>
+        </w:rPr>
+      </w:pPr>
+    </w:p>
+    <w:p>
+      <w:pPr>
+        <w:rPr>
+          <w:rFonts w:asciiTheme="majorBidi" w:eastAsiaTheme="minorEastAsia" w:hAnsiTheme="majorBidi" w:cstheme="majorBidi"/>
+          <w:sz w:val="24"/>
+          <w:szCs w:val="24"/>
+        </w:rPr>
+      </w:pPr>
+    </w:p>
+    <w:p>
+      <w:pPr>
+        <w:rPr>
+          <w:rFonts w:asciiTheme="majorBidi" w:eastAsiaTheme="minorEastAsia" w:hAnsiTheme="majorBidi" w:cstheme="majorBidi"/>
+          <w:sz w:val="24"/>
+          <w:szCs w:val="24"/>
+        </w:rPr>
+      </w:pPr>
+    </w:p>
+    <w:p>
+      <w:pPr>
+        <w:rPr>
+          <w:rFonts w:asciiTheme="majorBidi" w:eastAsiaTheme="minorEastAsia" w:hAnsiTheme="majorBidi" w:cstheme="majorBidi"/>
+          <w:sz w:val="24"/>
+          <w:szCs w:val="24"/>
+        </w:rPr>
+      </w:pPr>
+    </w:p>
+    <w:p>
+      <w:pPr>
+        <w:rPr>
+          <w:rFonts w:asciiTheme="majorBidi" w:eastAsiaTheme="minorEastAsia" w:hAnsiTheme="majorBidi" w:cstheme="majorBidi"/>
+          <w:sz w:val="24"/>
+          <w:szCs w:val="24"/>
+        </w:rPr>
+      </w:pPr>
+    </w:p>
+    <w:p>
+      <w:pPr>
+        <w:rPr>
+          <w:rFonts w:asciiTheme="majorBidi" w:eastAsiaTheme="minorEastAsia" w:hAnsiTheme="majorBidi" w:cstheme="majorBidi"/>
+          <w:sz w:val="24"/>
+          <w:szCs w:val="24"/>
+        </w:rPr>
+      </w:pPr>
+    </w:p>
+    <w:p>
+      <w:pPr>
+        <w:rPr>
+          <w:rFonts w:asciiTheme="majorBidi" w:eastAsiaTheme="minorEastAsia" w:hAnsiTheme="majorBidi" w:cstheme="majorBidi"/>
+          <w:sz w:val="24"/>
+          <w:szCs w:val="24"/>
+        </w:rPr>
+      </w:pPr>
+    </w:p>
+    <w:p>
+      <w:pPr>
+        <w:rPr>
+          <w:rFonts w:asciiTheme="majorBidi" w:eastAsiaTheme="minorEastAsia" w:hAnsiTheme="majorBidi" w:cstheme="majorBidi"/>
+          <w:sz w:val="24"/>
+          <w:szCs w:val="24"/>
+        </w:rPr>
+      </w:pPr>
+    </w:p>
+    <w:p>
+      <w:pPr>
+        <w:rPr>
+          <w:rFonts w:asciiTheme="majorBidi" w:eastAsiaTheme="minorEastAsia" w:hAnsiTheme="majorBidi" w:cstheme="majorBidi"/>
+          <w:sz w:val="24"/>
+          <w:szCs w:val="24"/>
+        </w:rPr>
+      </w:pPr>
+    </w:p>
+    <w:p>
+      <w:pPr>
+        <w:rPr>
+          <w:rFonts w:asciiTheme="majorBidi" w:eastAsiaTheme="minorEastAsia" w:hAnsiTheme="majorBidi" w:cstheme="majorBidi"/>
+          <w:sz w:val="24"/>
+          <w:szCs w:val="24"/>
+        </w:rPr>
+      </w:pPr>
+      <w:r>
+        <w:rPr>
+          <w:rFonts w:asciiTheme="majorBidi" w:eastAsiaTheme="minorEastAsia" w:hAnsiTheme="majorBidi" w:cstheme="majorBidi"/>
+          <w:noProof/>
           <w:sz w:val="24"/>
           <w:szCs w:val="24"/>
         </w:rPr>
         <w:drawing>
-          <wp:anchor distT="0" distB="0" distL="114300" distR="114300" simplePos="0" relativeHeight="251659264" behindDoc="0" locked="0" layoutInCell="1" allowOverlap="1" wp14:anchorId="3CC1E3CE" wp14:editId="192024BF">
+          <wp:anchor distT="0" distB="0" distL="114300" distR="114300" simplePos="0" relativeHeight="251661312" behindDoc="0" locked="0" layoutInCell="1" allowOverlap="1" wp14:anchorId="1C03864C" wp14:editId="722A6AA8">
             <wp:simplePos x="0" y="0"/>
             <wp:positionH relativeFrom="margin">
-              <wp:align>left</wp:align>
+              <wp:posOffset>855254</wp:posOffset>
             </wp:positionH>
             <wp:positionV relativeFrom="paragraph">
-              <wp:posOffset>494030</wp:posOffset>
+              <wp:posOffset>1700167</wp:posOffset>
             </wp:positionV>
-            <wp:extent cx="2844800" cy="1795145"/>
+            <wp:extent cx="4464685" cy="2807970"/>
             <wp:effectExtent l="0" t="0" r="0" b="0"/>
             <wp:wrapSquare wrapText="bothSides"/>
-            <wp:docPr id="1" name="Picture 1"/>
+            <wp:docPr id="2" name="Picture 2"/>
             <wp:cNvGraphicFramePr>
               <a:graphicFrameLocks xmlns:a="http://schemas.openxmlformats.org/drawingml/2006/main" noChangeAspect="1"/>
             </wp:cNvGraphicFramePr>
@@ -1104,7 +1494,7 @@
                   <pic:spPr>
                     <a:xfrm>
                       <a:off x="0" y="0"/>
-                      <a:ext cx="2844800" cy="1795145"/>
+                      <a:ext cx="4464685" cy="2807970"/>
                     </a:xfrm>
                     <a:prstGeom prst="rect">
                       <a:avLst/>
@@ -1121,6 +1511,242 @@
             </wp14:sizeRelV>
           </wp:anchor>
         </w:drawing>
+      </w:r>
+      <w:r>
+        <w:rPr>
+          <w:rFonts w:asciiTheme="majorBidi" w:eastAsiaTheme="minorEastAsia" w:hAnsiTheme="majorBidi" w:cstheme="majorBidi"/>
+          <w:sz w:val="24"/>
+          <w:szCs w:val="24"/>
+        </w:rPr>
+        <w:t xml:space="preserve">Q3: Running the same experiment as described above, if we change the locations of the platform every day, then the escape latencies do not seem to reduce over trials. </w:t>
+      </w:r>
+      <w:r>
+        <w:rPr>
+          <w:rFonts w:asciiTheme="majorBidi" w:eastAsiaTheme="minorEastAsia" w:hAnsiTheme="majorBidi" w:cstheme="majorBidi"/>
+          <w:sz w:val="24"/>
+          <w:szCs w:val="24"/>
+        </w:rPr>
+        <w:t>This is because although our actor critic model is good at the distal reward problem, the values it learned on previous days interfere with the ones it would like to learn for the new platform. Another issue is that it does not seem to be able to use its previous days’ knowledge of the environment to quickly learn the new platform position. Both issues are less about the distal reward problem, which the Actor-Critic model solves, and more about the global consistency problem which is not yet implemented in this model.</w:t>
+      </w:r>
+    </w:p>
+    <w:p>
+      <w:pPr>
+        <w:rPr>
+          <w:rFonts w:asciiTheme="majorBidi" w:eastAsiaTheme="minorEastAsia" w:hAnsiTheme="majorBidi" w:cstheme="majorBidi"/>
+          <w:sz w:val="24"/>
+          <w:szCs w:val="24"/>
+        </w:rPr>
+      </w:pPr>
+    </w:p>
+    <w:p>
+      <w:pPr>
+        <w:rPr>
+          <w:rFonts w:asciiTheme="majorBidi" w:eastAsiaTheme="minorEastAsia" w:hAnsiTheme="majorBidi" w:cstheme="majorBidi"/>
+          <w:sz w:val="24"/>
+          <w:szCs w:val="24"/>
+        </w:rPr>
+      </w:pPr>
+    </w:p>
+    <w:p>
+      <w:pPr>
+        <w:rPr>
+          <w:rFonts w:asciiTheme="majorBidi" w:eastAsiaTheme="minorEastAsia" w:hAnsiTheme="majorBidi" w:cstheme="majorBidi"/>
+          <w:sz w:val="24"/>
+          <w:szCs w:val="24"/>
+        </w:rPr>
+      </w:pPr>
+    </w:p>
+    <w:p>
+      <w:pPr>
+        <w:rPr>
+          <w:rFonts w:asciiTheme="majorBidi" w:eastAsiaTheme="minorEastAsia" w:hAnsiTheme="majorBidi" w:cstheme="majorBidi"/>
+          <w:sz w:val="24"/>
+          <w:szCs w:val="24"/>
+        </w:rPr>
+      </w:pPr>
+    </w:p>
+    <w:p>
+      <w:pPr>
+        <w:rPr>
+          <w:rFonts w:asciiTheme="majorBidi" w:eastAsiaTheme="minorEastAsia" w:hAnsiTheme="majorBidi" w:cstheme="majorBidi"/>
+          <w:sz w:val="24"/>
+          <w:szCs w:val="24"/>
+        </w:rPr>
+      </w:pPr>
+    </w:p>
+    <w:p>
+      <w:pPr>
+        <w:rPr>
+          <w:rFonts w:asciiTheme="majorBidi" w:eastAsiaTheme="minorEastAsia" w:hAnsiTheme="majorBidi" w:cstheme="majorBidi"/>
+          <w:sz w:val="24"/>
+          <w:szCs w:val="24"/>
+        </w:rPr>
+      </w:pPr>
+    </w:p>
+    <w:p>
+      <w:pPr>
+        <w:rPr>
+          <w:rFonts w:asciiTheme="majorBidi" w:eastAsiaTheme="minorEastAsia" w:hAnsiTheme="majorBidi" w:cstheme="majorBidi"/>
+          <w:sz w:val="24"/>
+          <w:szCs w:val="24"/>
+        </w:rPr>
+      </w:pPr>
+    </w:p>
+    <w:p>
+      <w:pPr>
+        <w:rPr>
+          <w:rFonts w:asciiTheme="majorBidi" w:eastAsiaTheme="minorEastAsia" w:hAnsiTheme="majorBidi" w:cstheme="majorBidi"/>
+          <w:sz w:val="24"/>
+          <w:szCs w:val="24"/>
+        </w:rPr>
+      </w:pPr>
+    </w:p>
+    <w:p>
+      <w:pPr>
+        <w:rPr>
+          <w:rFonts w:asciiTheme="majorBidi" w:eastAsiaTheme="minorEastAsia" w:hAnsiTheme="majorBidi" w:cstheme="majorBidi"/>
+          <w:sz w:val="24"/>
+          <w:szCs w:val="24"/>
+        </w:rPr>
+      </w:pPr>
+    </w:p>
+    <w:p>
+      <w:pPr>
+        <w:rPr>
+          <w:rFonts w:asciiTheme="majorBidi" w:eastAsiaTheme="minorEastAsia" w:hAnsiTheme="majorBidi" w:cstheme="majorBidi"/>
+          <w:sz w:val="24"/>
+          <w:szCs w:val="24"/>
+        </w:rPr>
+      </w:pPr>
+    </w:p>
+    <w:p>
+      <w:pPr>
+        <w:tabs>
+          <w:tab w:val="left" w:pos="2489"/>
+        </w:tabs>
+        <w:rPr>
+          <w:rFonts w:asciiTheme="majorBidi" w:eastAsiaTheme="minorEastAsia" w:hAnsiTheme="majorBidi" w:cstheme="majorBidi"/>
+          <w:sz w:val="24"/>
+          <w:szCs w:val="24"/>
+        </w:rPr>
+      </w:pPr>
+      <w:r>
+        <w:rPr>
+          <w:rFonts w:asciiTheme="majorBidi" w:eastAsiaTheme="minorEastAsia" w:hAnsiTheme="majorBidi" w:cstheme="majorBidi"/>
+          <w:sz w:val="24"/>
+          <w:szCs w:val="24"/>
+        </w:rPr>
+        <w:tab/>
+      </w:r>
+    </w:p>
+    <w:p>
+      <w:pPr>
+        <w:tabs>
+          <w:tab w:val="left" w:pos="2489"/>
+        </w:tabs>
+        <w:rPr>
+          <w:rFonts w:asciiTheme="majorBidi" w:eastAsiaTheme="minorEastAsia" w:hAnsiTheme="majorBidi" w:cstheme="majorBidi"/>
+          <w:sz w:val="24"/>
+          <w:szCs w:val="24"/>
+        </w:rPr>
+      </w:pPr>
+    </w:p>
+    <w:p>
+      <w:pPr>
+        <w:tabs>
+          <w:tab w:val="left" w:pos="2489"/>
+        </w:tabs>
+        <w:rPr>
+          <w:rFonts w:asciiTheme="majorBidi" w:eastAsiaTheme="minorEastAsia" w:hAnsiTheme="majorBidi" w:cstheme="majorBidi"/>
+          <w:sz w:val="24"/>
+          <w:szCs w:val="24"/>
+        </w:rPr>
+      </w:pPr>
+    </w:p>
+    <w:p>
+      <w:pPr>
+        <w:tabs>
+          <w:tab w:val="left" w:pos="2489"/>
+        </w:tabs>
+        <w:rPr>
+          <w:rFonts w:asciiTheme="majorBidi" w:eastAsiaTheme="minorEastAsia" w:hAnsiTheme="majorBidi" w:cstheme="majorBidi"/>
+          <w:sz w:val="24"/>
+          <w:szCs w:val="24"/>
+        </w:rPr>
+      </w:pPr>
+      <w:r>
+        <w:rPr>
+          <w:rFonts w:asciiTheme="majorBidi" w:eastAsiaTheme="minorEastAsia" w:hAnsiTheme="majorBidi" w:cstheme="majorBidi"/>
+          <w:b/>
+          <w:bCs/>
+          <w:sz w:val="24"/>
+          <w:szCs w:val="24"/>
+        </w:rPr>
+        <w:t>Part 3</w:t>
+      </w:r>
+    </w:p>
+    <w:p>
+      <w:pPr>
+        <w:tabs>
+          <w:tab w:val="left" w:pos="2489"/>
+        </w:tabs>
+        <w:rPr>
+          <w:rFonts w:asciiTheme="majorBidi" w:eastAsiaTheme="minorEastAsia" w:hAnsiTheme="majorBidi" w:cstheme="majorBidi"/>
+          <w:sz w:val="24"/>
+          <w:szCs w:val="24"/>
+        </w:rPr>
+      </w:pPr>
+      <w:r>
+        <w:rPr>
+          <w:rFonts w:asciiTheme="majorBidi" w:eastAsiaTheme="minorEastAsia" w:hAnsiTheme="majorBidi" w:cstheme="majorBidi"/>
+          <w:sz w:val="24"/>
+          <w:szCs w:val="24"/>
+        </w:rPr>
+        <w:t>Q2: The model does successfully reduce the latency over the trials in the case of multiple platform locations. The same experiment as in part 2 is conduction where each day sees the rat trying to find a platform at a novel location. The graph below shows the escape latencies of the combined model in the DMP task.</w:t>
+      </w:r>
+    </w:p>
+    <w:p>
+      <w:pPr>
+        <w:tabs>
+          <w:tab w:val="left" w:pos="2489"/>
+        </w:tabs>
+        <w:rPr>
+          <w:rFonts w:asciiTheme="majorBidi" w:eastAsiaTheme="minorEastAsia" w:hAnsiTheme="majorBidi" w:cstheme="majorBidi"/>
+          <w:sz w:val="24"/>
+          <w:szCs w:val="24"/>
+        </w:rPr>
+      </w:pPr>
+    </w:p>
+    <w:p>
+      <w:pPr>
+        <w:tabs>
+          <w:tab w:val="left" w:pos="2489"/>
+        </w:tabs>
+        <w:rPr>
+          <w:rFonts w:asciiTheme="majorBidi" w:eastAsiaTheme="minorEastAsia" w:hAnsiTheme="majorBidi" w:cstheme="majorBidi"/>
+          <w:sz w:val="24"/>
+          <w:szCs w:val="24"/>
+        </w:rPr>
+      </w:pPr>
+    </w:p>
+    <w:p>
+      <w:pPr>
+        <w:tabs>
+          <w:tab w:val="left" w:pos="2489"/>
+        </w:tabs>
+        <w:rPr>
+          <w:rFonts w:asciiTheme="majorBidi" w:eastAsiaTheme="minorEastAsia" w:hAnsiTheme="majorBidi" w:cstheme="majorBidi"/>
+          <w:sz w:val="24"/>
+          <w:szCs w:val="24"/>
+        </w:rPr>
+      </w:pPr>
+      <w:r>
+        <w:rPr>
+          <w:rFonts w:asciiTheme="majorBidi" w:eastAsiaTheme="minorEastAsia" w:hAnsiTheme="majorBidi" w:cstheme="majorBidi"/>
+          <w:sz w:val="24"/>
+          <w:szCs w:val="24"/>
+        </w:rPr>
+        <w:t xml:space="preserve">Q3: </w:t>
       </w:r>
     </w:p>
     <w:sectPr>
@@ -1177,15 +1803,7 @@
         <w:annotationRef/>
       </w:r>
       <w:r>
-        <w:t xml:space="preserve">When you ask us to do multiplatform </w:t>
-      </w:r>
-      <w:proofErr w:type="gramStart"/>
-      <w:r>
-        <w:t>do</w:t>
-      </w:r>
-      <w:proofErr w:type="gramEnd"/>
-      <w:r>
-        <w:t xml:space="preserve"> we just need to reproduce the </w:t>
+        <w:t xml:space="preserve">When you ask us to do multiplatform do we just need to reproduce the </w:t>
       </w:r>
       <w:proofErr w:type="spellStart"/>
       <w:r>
@@ -1217,15 +1835,7 @@
         <w:annotationRef/>
       </w:r>
       <w:r>
-        <w:t xml:space="preserve">Path length in the paper in figure 4a makes sense why? From what I understand each trial starts from a different spot so </w:t>
-      </w:r>
-      <w:proofErr w:type="gramStart"/>
-      <w:r>
-        <w:t>wouldn’t</w:t>
-      </w:r>
-      <w:proofErr w:type="gramEnd"/>
-      <w:r>
-        <w:t xml:space="preserve"> that be dependent on the </w:t>
+        <w:t xml:space="preserve">Path length in the paper in figure 4a makes sense why? From what I understand each trial starts from a different spot so wouldn’t that be dependent on the </w:t>
       </w:r>
       <w:proofErr w:type="spellStart"/>
       <w:r>
@@ -1233,15 +1843,7 @@
       </w:r>
       <w:proofErr w:type="spellEnd"/>
       <w:r>
-        <w:t xml:space="preserve"> spot? Spots further away from the goal would be on average longer. Why not do it </w:t>
-      </w:r>
-      <w:proofErr w:type="gramStart"/>
-      <w:r>
-        <w:t>based</w:t>
-      </w:r>
-      <w:proofErr w:type="gramEnd"/>
-      <w:r>
-        <w:t xml:space="preserve"> on the difference from the optimal path instead?</w:t>
+        <w:t xml:space="preserve"> spot? Spots further away from the goal would be on average longer. Why not do it based on the difference from the optimal path instead?</w:t>
       </w:r>
     </w:p>
   </w:comment>
@@ -1266,10 +1868,10 @@
 
 <file path=word/commentsExtended.xml><?xml version="1.0" encoding="utf-8"?>
 <w15:commentsEx xmlns:wpc="http://schemas.microsoft.com/office/word/2010/wordprocessingCanvas" xmlns:cx="http://schemas.microsoft.com/office/drawing/2014/chartex" xmlns:cx1="http://schemas.microsoft.com/office/drawing/2015/9/8/chartex" xmlns:cx2="http://schemas.microsoft.com/office/drawing/2015/10/21/chartex" xmlns:cx3="http://schemas.microsoft.com/office/drawing/2016/5/9/chartex" xmlns:cx4="http://schemas.microsoft.com/office/drawing/2016/5/10/chartex" xmlns:cx5="http://schemas.microsoft.com/office/drawing/2016/5/11/chartex" xmlns:cx6="http://schemas.microsoft.com/office/drawing/2016/5/12/chartex" xmlns:cx7="http://schemas.microsoft.com/office/drawing/2016/5/13/chartex" xmlns:cx8="http://schemas.microsoft.com/office/drawing/2016/5/14/chartex" xmlns:mc="http://schemas.openxmlformats.org/markup-compatibility/2006" xmlns:aink="http://schemas.microsoft.com/office/drawing/2016/ink" xmlns:am3d="http://schemas.microsoft.com/office/drawing/2017/model3d" xmlns:o="urn:schemas-microsoft-com:office:office" xmlns:r="http://schemas.openxmlformats.org/officeDocument/2006/relationships" xmlns:m="http://schemas.openxmlformats.org/officeDocument/2006/math" xmlns:v="urn:schemas-microsoft-com:vml" xmlns:wp14="http://schemas.microsoft.com/office/word/2010/wordprocessingDrawing" xmlns:wp="http://schemas.openxmlformats.org/drawingml/2006/wordprocessingDrawing" xmlns:w10="urn:schemas-microsoft-com:office:word" xmlns:w="http://schemas.openxmlformats.org/wordprocessingml/2006/main" xmlns:w14="http://schemas.microsoft.com/office/word/2010/wordml" xmlns:w15="http://schemas.microsoft.com/office/word/2012/wordml" xmlns:w16cex="http://schemas.microsoft.com/office/word/2018/wordml/cex" xmlns:w16cid="http://schemas.microsoft.com/office/word/2016/wordml/cid" xmlns:w16="http://schemas.microsoft.com/office/word/2018/wordml" xmlns:w16se="http://schemas.microsoft.com/office/word/2015/wordml/symex" xmlns:wpg="http://schemas.microsoft.com/office/word/2010/wordprocessingGroup" xmlns:wpi="http://schemas.microsoft.com/office/word/2010/wordprocessingInk" xmlns:wne="http://schemas.microsoft.com/office/word/2006/wordml" xmlns:wps="http://schemas.microsoft.com/office/word/2010/wordprocessingShape" mc:Ignorable="w14 w15 w16se w16cid w16 w16cex wp14">
-  <w15:commentEx w15:paraId="23A1D3A8" w15:done="0"/>
-  <w15:commentEx w15:paraId="1AB9B884" w15:done="0"/>
-  <w15:commentEx w15:paraId="0C0EADEF" w15:done="0"/>
-  <w15:commentEx w15:paraId="7EDC08B5" w15:done="0"/>
+  <w15:commentEx w15:paraId="23A1D3A8" w15:done="1"/>
+  <w15:commentEx w15:paraId="1AB9B884" w15:done="1"/>
+  <w15:commentEx w15:paraId="0C0EADEF" w15:done="1"/>
+  <w15:commentEx w15:paraId="7EDC08B5" w15:done="1"/>
 </w15:commentsEx>
 </file>
 
@@ -1518,6 +2120,95 @@
     </w:lvl>
   </w:abstractNum>
   <w:abstractNum w:abstractNumId="1" w15:restartNumberingAfterBreak="0">
+    <w:nsid w:val="4D3663D7"/>
+    <w:multiLevelType w:val="hybridMultilevel"/>
+    <w:tmpl w:val="D76E145A"/>
+    <w:lvl w:ilvl="0" w:tplc="10090017">
+      <w:start w:val="1"/>
+      <w:numFmt w:val="lowerLetter"/>
+      <w:lvlText w:val="%1)"/>
+      <w:lvlJc w:val="left"/>
+      <w:pPr>
+        <w:ind w:left="720" w:hanging="360"/>
+      </w:pPr>
+      <w:rPr>
+        <w:rFonts w:hint="default"/>
+      </w:rPr>
+    </w:lvl>
+    <w:lvl w:ilvl="1" w:tplc="10090019" w:tentative="1">
+      <w:start w:val="1"/>
+      <w:numFmt w:val="lowerLetter"/>
+      <w:lvlText w:val="%2."/>
+      <w:lvlJc w:val="left"/>
+      <w:pPr>
+        <w:ind w:left="1440" w:hanging="360"/>
+      </w:pPr>
+    </w:lvl>
+    <w:lvl w:ilvl="2" w:tplc="1009001B" w:tentative="1">
+      <w:start w:val="1"/>
+      <w:numFmt w:val="lowerRoman"/>
+      <w:lvlText w:val="%3."/>
+      <w:lvlJc w:val="right"/>
+      <w:pPr>
+        <w:ind w:left="2160" w:hanging="180"/>
+      </w:pPr>
+    </w:lvl>
+    <w:lvl w:ilvl="3" w:tplc="1009000F" w:tentative="1">
+      <w:start w:val="1"/>
+      <w:numFmt w:val="decimal"/>
+      <w:lvlText w:val="%4."/>
+      <w:lvlJc w:val="left"/>
+      <w:pPr>
+        <w:ind w:left="2880" w:hanging="360"/>
+      </w:pPr>
+    </w:lvl>
+    <w:lvl w:ilvl="4" w:tplc="10090019" w:tentative="1">
+      <w:start w:val="1"/>
+      <w:numFmt w:val="lowerLetter"/>
+      <w:lvlText w:val="%5."/>
+      <w:lvlJc w:val="left"/>
+      <w:pPr>
+        <w:ind w:left="3600" w:hanging="360"/>
+      </w:pPr>
+    </w:lvl>
+    <w:lvl w:ilvl="5" w:tplc="1009001B" w:tentative="1">
+      <w:start w:val="1"/>
+      <w:numFmt w:val="lowerRoman"/>
+      <w:lvlText w:val="%6."/>
+      <w:lvlJc w:val="right"/>
+      <w:pPr>
+        <w:ind w:left="4320" w:hanging="180"/>
+      </w:pPr>
+    </w:lvl>
+    <w:lvl w:ilvl="6" w:tplc="1009000F" w:tentative="1">
+      <w:start w:val="1"/>
+      <w:numFmt w:val="decimal"/>
+      <w:lvlText w:val="%7."/>
+      <w:lvlJc w:val="left"/>
+      <w:pPr>
+        <w:ind w:left="5040" w:hanging="360"/>
+      </w:pPr>
+    </w:lvl>
+    <w:lvl w:ilvl="7" w:tplc="10090019" w:tentative="1">
+      <w:start w:val="1"/>
+      <w:numFmt w:val="lowerLetter"/>
+      <w:lvlText w:val="%8."/>
+      <w:lvlJc w:val="left"/>
+      <w:pPr>
+        <w:ind w:left="5760" w:hanging="360"/>
+      </w:pPr>
+    </w:lvl>
+    <w:lvl w:ilvl="8" w:tplc="1009001B" w:tentative="1">
+      <w:start w:val="1"/>
+      <w:numFmt w:val="lowerRoman"/>
+      <w:lvlText w:val="%9."/>
+      <w:lvlJc w:val="right"/>
+      <w:pPr>
+        <w:ind w:left="6480" w:hanging="180"/>
+      </w:pPr>
+    </w:lvl>
+  </w:abstractNum>
+  <w:abstractNum w:abstractNumId="2" w15:restartNumberingAfterBreak="0">
     <w:nsid w:val="69203621"/>
     <w:multiLevelType w:val="hybridMultilevel"/>
     <w:tmpl w:val="B748D022"/>
@@ -1606,7 +2297,7 @@
       </w:pPr>
     </w:lvl>
   </w:abstractNum>
-  <w:abstractNum w:abstractNumId="2" w15:restartNumberingAfterBreak="0">
+  <w:abstractNum w:abstractNumId="3" w15:restartNumberingAfterBreak="0">
     <w:nsid w:val="6A050405"/>
     <w:multiLevelType w:val="hybridMultilevel"/>
     <w:tmpl w:val="70B4051A"/>
@@ -1695,7 +2386,7 @@
       </w:pPr>
     </w:lvl>
   </w:abstractNum>
-  <w:abstractNum w:abstractNumId="3" w15:restartNumberingAfterBreak="0">
+  <w:abstractNum w:abstractNumId="4" w15:restartNumberingAfterBreak="0">
     <w:nsid w:val="73D4505D"/>
     <w:multiLevelType w:val="hybridMultilevel"/>
     <w:tmpl w:val="9A30CEFC"/>
@@ -1788,12 +2479,15 @@
     <w:abstractNumId w:val="0"/>
   </w:num>
   <w:num w:numId="2">
+    <w:abstractNumId w:val="3"/>
+  </w:num>
+  <w:num w:numId="3">
+    <w:abstractNumId w:val="4"/>
+  </w:num>
+  <w:num w:numId="4">
     <w:abstractNumId w:val="2"/>
   </w:num>
-  <w:num w:numId="3">
-    <w:abstractNumId w:val="3"/>
-  </w:num>
-  <w:num w:numId="4">
+  <w:num w:numId="5">
     <w:abstractNumId w:val="1"/>
   </w:num>
 </w:numbering>

</xml_diff>